<commit_message>
Se agrega ruta de los IC
</commit_message>
<xml_diff>
--- a/tpEvaluables/tp4/TP4_ISW_IC_Estructura_v1.0.docx
+++ b/tpEvaluables/tp4/TP4_ISW_IC_Estructura_v1.0.docx
@@ -14,7 +14,7 @@
           <w:highlight w:val="yellow"/>
         </w:rPr>
         <mc:AlternateContent>
-          <mc:Choice Requires="wpg">
+          <mc:Choice Requires="wps">
             <w:drawing>
               <wp:anchor distT="0" distB="0" distL="114300" distR="114300" simplePos="0" relativeHeight="251658240" behindDoc="0" locked="0" layoutInCell="1" hidden="0" allowOverlap="1" wp14:anchorId="697D46CA" wp14:editId="06118FEC">
                 <wp:simplePos x="0" y="0"/>
@@ -89,47 +89,46 @@
               </wp:anchor>
             </w:drawing>
           </mc:Choice>
-          <mc:Fallback xmlns:dgm="http://schemas.openxmlformats.org/drawingml/2006/diagram" xmlns:lc="http://schemas.openxmlformats.org/drawingml/2006/lockedCanvas" xmlns:c="http://schemas.openxmlformats.org/drawingml/2006/chart" xmlns:pic="http://schemas.openxmlformats.org/drawingml/2006/picture" xmlns:a="http://schemas.openxmlformats.org/drawingml/2006/main" xmlns:sl="http://schemas.openxmlformats.org/schemaLibrary/2006/main">
-            <w:drawing>
-              <wp:anchor allowOverlap="1" behindDoc="0" distB="0" distT="0" distL="114300" distR="114300" hidden="0" layoutInCell="1" locked="0" relativeHeight="0" simplePos="0">
-                <wp:simplePos x="0" y="0"/>
-                <wp:positionH relativeFrom="page">
-                  <wp:posOffset>842963</wp:posOffset>
-                </wp:positionH>
-                <wp:positionV relativeFrom="page">
-                  <wp:posOffset>2428875</wp:posOffset>
-                </wp:positionV>
-                <wp:extent cx="1329637" cy="728336"/>
-                <wp:effectExtent b="0" l="0" r="0" t="0"/>
-                <wp:wrapNone/>
-                <wp:docPr id="3" name="image3.png"/>
-                <a:graphic>
-                  <a:graphicData uri="http://schemas.openxmlformats.org/drawingml/2006/picture">
-                    <pic:pic>
-                      <pic:nvPicPr>
-                        <pic:cNvPr id="0" name="image3.png"/>
-                        <pic:cNvPicPr preferRelativeResize="0"/>
-                      </pic:nvPicPr>
-                      <pic:blipFill>
-                        <a:blip r:embed="rId7"/>
-                        <a:srcRect/>
-                        <a:stretch>
-                          <a:fillRect/>
-                        </a:stretch>
-                      </pic:blipFill>
-                      <pic:spPr>
-                        <a:xfrm>
-                          <a:off x="0" y="0"/>
-                          <a:ext cx="1329637" cy="728336"/>
-                        </a:xfrm>
-                        <a:prstGeom prst="rect"/>
-                        <a:ln/>
-                      </pic:spPr>
-                    </pic:pic>
-                  </a:graphicData>
-                </a:graphic>
-              </wp:anchor>
-            </w:drawing>
+          <mc:Fallback>
+            <w:pict>
+              <v:rect w14:anchorId="697D46CA" id="Rectangle 3" o:spid="_x0000_s1026" style="position:absolute;margin-left:66.4pt;margin-top:191.25pt;width:104.7pt;height:57.35pt;z-index:251658240;visibility:visible;mso-wrap-style:square;mso-wrap-distance-left:9pt;mso-wrap-distance-top:0;mso-wrap-distance-right:9pt;mso-wrap-distance-bottom:0;mso-position-horizontal:absolute;mso-position-horizontal-relative:page;mso-position-vertical:absolute;mso-position-vertical-relative:page;v-text-anchor:top" o:gfxdata="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" filled="f" stroked="f">
+                <v:textbox inset="2.53958mm,2.53958mm,2.53958mm,2.53958mm">
+                  <w:txbxContent>
+                    <w:p>
+                      <w:pPr>
+                        <w:spacing w:before="240" w:after="240" w:line="240" w:lineRule="auto"/>
+                        <w:jc w:val="center"/>
+                        <w:textDirection w:val="btLr"/>
+                      </w:pPr>
+                      <w:r>
+                        <w:rPr>
+                          <w:b/>
+                          <w:color w:val="000000"/>
+                          <w:sz w:val="134"/>
+                        </w:rPr>
+                        <w:t>GRUPO 5</w:t>
+                      </w:r>
+                    </w:p>
+                    <w:p>
+                      <w:pPr>
+                        <w:spacing w:before="240" w:after="240" w:line="240" w:lineRule="auto"/>
+                        <w:jc w:val="center"/>
+                        <w:textDirection w:val="btLr"/>
+                      </w:pPr>
+                      <w:r>
+                        <w:rPr>
+                          <w:b/>
+                          <w:color w:val="000000"/>
+                          <w:sz w:val="80"/>
+                        </w:rPr>
+                        <w:t>4K4</w:t>
+                      </w:r>
+                    </w:p>
+                  </w:txbxContent>
+                </v:textbox>
+                <w10:wrap anchorx="page" anchory="page"/>
+              </v:rect>
+            </w:pict>
           </mc:Fallback>
         </mc:AlternateContent>
       </w:r>
@@ -139,7 +138,7 @@
           <w:highlight w:val="yellow"/>
         </w:rPr>
         <mc:AlternateContent>
-          <mc:Choice Requires="wpg">
+          <mc:Choice Requires="wps">
             <w:drawing>
               <wp:anchor distT="0" distB="0" distL="114300" distR="114300" simplePos="0" relativeHeight="251659264" behindDoc="0" locked="0" layoutInCell="1" hidden="0" allowOverlap="1" wp14:anchorId="6ACB10B9" wp14:editId="0B4D67B2">
                 <wp:simplePos x="0" y="0"/>
@@ -207,47 +206,39 @@
               </wp:anchor>
             </w:drawing>
           </mc:Choice>
-          <mc:Fallback xmlns:dgm="http://schemas.openxmlformats.org/drawingml/2006/diagram" xmlns:lc="http://schemas.openxmlformats.org/drawingml/2006/lockedCanvas" xmlns:c="http://schemas.openxmlformats.org/drawingml/2006/chart" xmlns:pic="http://schemas.openxmlformats.org/drawingml/2006/picture" xmlns:a="http://schemas.openxmlformats.org/drawingml/2006/main" xmlns:sl="http://schemas.openxmlformats.org/schemaLibrary/2006/main">
-            <w:drawing>
-              <wp:anchor allowOverlap="1" behindDoc="0" distB="0" distT="0" distL="114300" distR="114300" hidden="0" layoutInCell="1" locked="0" relativeHeight="0" simplePos="0">
-                <wp:simplePos x="0" y="0"/>
-                <wp:positionH relativeFrom="page">
-                  <wp:posOffset>2843213</wp:posOffset>
-                </wp:positionH>
-                <wp:positionV relativeFrom="page">
-                  <wp:posOffset>3648075</wp:posOffset>
-                </wp:positionV>
-                <wp:extent cx="4148138" cy="604098"/>
-                <wp:effectExtent b="0" l="0" r="0" t="0"/>
-                <wp:wrapNone/>
-                <wp:docPr id="2" name="image2.png"/>
-                <a:graphic>
-                  <a:graphicData uri="http://schemas.openxmlformats.org/drawingml/2006/picture">
-                    <pic:pic>
-                      <pic:nvPicPr>
-                        <pic:cNvPr id="0" name="image2.png"/>
-                        <pic:cNvPicPr preferRelativeResize="0"/>
-                      </pic:nvPicPr>
-                      <pic:blipFill>
-                        <a:blip r:embed="rId8"/>
-                        <a:srcRect/>
-                        <a:stretch>
-                          <a:fillRect/>
-                        </a:stretch>
-                      </pic:blipFill>
-                      <pic:spPr>
-                        <a:xfrm>
-                          <a:off x="0" y="0"/>
-                          <a:ext cx="4148138" cy="604098"/>
-                        </a:xfrm>
-                        <a:prstGeom prst="rect"/>
-                        <a:ln/>
-                      </pic:spPr>
-                    </pic:pic>
-                  </a:graphicData>
-                </a:graphic>
-              </wp:anchor>
-            </w:drawing>
+          <mc:Fallback>
+            <w:pict>
+              <v:rect w14:anchorId="6ACB10B9" id="Rectangle 2" o:spid="_x0000_s1027" style="position:absolute;margin-left:223.9pt;margin-top:287.25pt;width:326.65pt;height:47.55pt;z-index:251659264;visibility:visible;mso-wrap-style:square;mso-wrap-distance-left:9pt;mso-wrap-distance-top:0;mso-wrap-distance-right:9pt;mso-wrap-distance-bottom:0;mso-position-horizontal:absolute;mso-position-horizontal-relative:page;mso-position-vertical:absolute;mso-position-vertical-relative:page;v-text-anchor:top" o:gfxdata="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" filled="f" stroked="f">
+                <v:textbox inset="2.53958mm,2.53958mm,2.53958mm,2.53958mm">
+                  <w:txbxContent>
+                    <w:p>
+                      <w:pPr>
+                        <w:spacing w:before="240" w:after="240" w:line="275" w:lineRule="auto"/>
+                        <w:textDirection w:val="btLr"/>
+                      </w:pPr>
+                      <w:r>
+                        <w:rPr>
+                          <w:b/>
+                          <w:color w:val="000000"/>
+                          <w:sz w:val="72"/>
+                          <w:u w:val="single"/>
+                        </w:rPr>
+                        <w:t>Práctico 4:</w:t>
+                      </w:r>
+                      <w:r>
+                        <w:rPr>
+                          <w:color w:val="000000"/>
+                          <w:sz w:val="72"/>
+                          <w:u w:val="single"/>
+                        </w:rPr>
+                        <w:t xml:space="preserve"> Herramientas de SCM</w:t>
+                      </w:r>
+                    </w:p>
+                  </w:txbxContent>
+                </v:textbox>
+                <w10:wrap anchorx="page" anchory="page"/>
+              </v:rect>
+            </w:pict>
           </mc:Fallback>
         </mc:AlternateContent>
       </w:r>
@@ -257,7 +248,7 @@
           <w:highlight w:val="yellow"/>
         </w:rPr>
         <mc:AlternateContent>
-          <mc:Choice Requires="wpg">
+          <mc:Choice Requires="wps">
             <w:drawing>
               <wp:anchor distT="0" distB="0" distL="114300" distR="114300" simplePos="0" relativeHeight="251660288" behindDoc="0" locked="0" layoutInCell="1" hidden="0" allowOverlap="1" wp14:anchorId="338FCD17" wp14:editId="2EBBB264">
                 <wp:simplePos x="0" y="0"/>
@@ -423,6 +414,7 @@
                               <w:t xml:space="preserve">• </w:t>
                             </w:r>
                             <w:proofErr w:type="spellStart"/>
+                            <w:proofErr w:type="gramStart"/>
                             <w:r>
                               <w:rPr>
                                 <w:color w:val="000000"/>
@@ -436,7 +428,15 @@
                                 <w:color w:val="000000"/>
                                 <w:sz w:val="46"/>
                               </w:rPr>
-                              <w:t xml:space="preserve"> , Alexis     </w:t>
+                              <w:t xml:space="preserve"> ,</w:t>
+                            </w:r>
+                            <w:proofErr w:type="gramEnd"/>
+                            <w:r>
+                              <w:rPr>
+                                <w:color w:val="000000"/>
+                                <w:sz w:val="46"/>
+                              </w:rPr>
+                              <w:t xml:space="preserve"> Alexis     </w:t>
                             </w:r>
                             <w:r>
                               <w:rPr>
@@ -670,47 +670,393 @@
               </wp:anchor>
             </w:drawing>
           </mc:Choice>
-          <mc:Fallback xmlns:dgm="http://schemas.openxmlformats.org/drawingml/2006/diagram" xmlns:lc="http://schemas.openxmlformats.org/drawingml/2006/lockedCanvas" xmlns:c="http://schemas.openxmlformats.org/drawingml/2006/chart" xmlns:pic="http://schemas.openxmlformats.org/drawingml/2006/picture" xmlns:a="http://schemas.openxmlformats.org/drawingml/2006/main" xmlns:sl="http://schemas.openxmlformats.org/schemaLibrary/2006/main">
-            <w:drawing>
-              <wp:anchor allowOverlap="1" behindDoc="0" distB="0" distT="0" distL="114300" distR="114300" hidden="0" layoutInCell="1" locked="0" relativeHeight="0" simplePos="0">
-                <wp:simplePos x="0" y="0"/>
-                <wp:positionH relativeFrom="page">
-                  <wp:posOffset>2843213</wp:posOffset>
-                </wp:positionH>
-                <wp:positionV relativeFrom="page">
-                  <wp:posOffset>4681725</wp:posOffset>
-                </wp:positionV>
-                <wp:extent cx="4612024" cy="3440549"/>
-                <wp:effectExtent b="0" l="0" r="0" t="0"/>
-                <wp:wrapNone/>
-                <wp:docPr id="4" name="image4.png"/>
-                <a:graphic>
-                  <a:graphicData uri="http://schemas.openxmlformats.org/drawingml/2006/picture">
-                    <pic:pic>
-                      <pic:nvPicPr>
-                        <pic:cNvPr id="0" name="image4.png"/>
-                        <pic:cNvPicPr preferRelativeResize="0"/>
-                      </pic:nvPicPr>
-                      <pic:blipFill>
-                        <a:blip r:embed="rId9"/>
-                        <a:srcRect/>
-                        <a:stretch>
-                          <a:fillRect/>
-                        </a:stretch>
-                      </pic:blipFill>
-                      <pic:spPr>
-                        <a:xfrm>
-                          <a:off x="0" y="0"/>
-                          <a:ext cx="4612024" cy="3440549"/>
-                        </a:xfrm>
-                        <a:prstGeom prst="rect"/>
-                        <a:ln/>
-                      </pic:spPr>
-                    </pic:pic>
-                  </a:graphicData>
-                </a:graphic>
-              </wp:anchor>
-            </w:drawing>
+          <mc:Fallback>
+            <w:pict>
+              <v:rect w14:anchorId="338FCD17" id="Rectangle 4" o:spid="_x0000_s1028" style="position:absolute;margin-left:223.9pt;margin-top:368.65pt;width:363.15pt;height:270.9pt;z-index:251660288;visibility:visible;mso-wrap-style:square;mso-wrap-distance-left:9pt;mso-wrap-distance-top:0;mso-wrap-distance-right:9pt;mso-wrap-distance-bottom:0;mso-position-horizontal:absolute;mso-position-horizontal-relative:page;mso-position-vertical:absolute;mso-position-vertical-relative:page;v-text-anchor:top" o:gfxdata="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" filled="f" stroked="f">
+                <v:textbox inset="2.53958mm,2.53958mm,2.53958mm,2.53958mm">
+                  <w:txbxContent>
+                    <w:p>
+                      <w:pPr>
+                        <w:spacing w:after="240" w:line="240" w:lineRule="auto"/>
+                        <w:textDirection w:val="btLr"/>
+                      </w:pPr>
+                      <w:r>
+                        <w:rPr>
+                          <w:b/>
+                          <w:color w:val="000000"/>
+                          <w:sz w:val="48"/>
+                        </w:rPr>
+                        <w:t>Profesores:</w:t>
+                      </w:r>
+                    </w:p>
+                    <w:p>
+                      <w:pPr>
+                        <w:spacing w:before="240" w:after="240" w:line="275" w:lineRule="auto"/>
+                        <w:ind w:left="120" w:firstLine="2976"/>
+                        <w:textDirection w:val="btLr"/>
+                      </w:pPr>
+                      <w:r>
+                        <w:rPr>
+                          <w:color w:val="000000"/>
+                          <w:sz w:val="46"/>
+                        </w:rPr>
+                        <w:t xml:space="preserve">• </w:t>
+                      </w:r>
+                      <w:proofErr w:type="spellStart"/>
+                      <w:r>
+                        <w:rPr>
+                          <w:color w:val="000000"/>
+                          <w:sz w:val="46"/>
+                        </w:rPr>
+                        <w:t>Covaro</w:t>
+                      </w:r>
+                      <w:proofErr w:type="spellEnd"/>
+                      <w:r>
+                        <w:rPr>
+                          <w:color w:val="000000"/>
+                          <w:sz w:val="46"/>
+                        </w:rPr>
+                        <w:t>, Laura (Adjunto)</w:t>
+                      </w:r>
+                    </w:p>
+                    <w:p>
+                      <w:pPr>
+                        <w:spacing w:before="240" w:after="240" w:line="275" w:lineRule="auto"/>
+                        <w:ind w:left="120" w:firstLine="2976"/>
+                        <w:textDirection w:val="btLr"/>
+                      </w:pPr>
+                      <w:r>
+                        <w:rPr>
+                          <w:color w:val="000000"/>
+                          <w:sz w:val="46"/>
+                        </w:rPr>
+                        <w:t xml:space="preserve">• </w:t>
+                      </w:r>
+                      <w:proofErr w:type="spellStart"/>
+                      <w:r>
+                        <w:rPr>
+                          <w:color w:val="000000"/>
+                          <w:sz w:val="46"/>
+                        </w:rPr>
+                        <w:t>Boiero</w:t>
+                      </w:r>
+                      <w:proofErr w:type="spellEnd"/>
+                      <w:r>
+                        <w:rPr>
+                          <w:color w:val="000000"/>
+                          <w:sz w:val="46"/>
+                        </w:rPr>
+                        <w:t>, Gerardo (JTP)</w:t>
+                      </w:r>
+                    </w:p>
+                    <w:p>
+                      <w:pPr>
+                        <w:spacing w:before="240" w:after="240" w:line="275" w:lineRule="auto"/>
+                        <w:ind w:left="120" w:firstLine="2976"/>
+                        <w:textDirection w:val="btLr"/>
+                      </w:pPr>
+                      <w:r>
+                        <w:rPr>
+                          <w:color w:val="000000"/>
+                          <w:sz w:val="46"/>
+                        </w:rPr>
+                        <w:t xml:space="preserve">• Crespo, </w:t>
+                      </w:r>
+                      <w:proofErr w:type="spellStart"/>
+                      <w:r>
+                        <w:rPr>
+                          <w:color w:val="000000"/>
+                          <w:sz w:val="46"/>
+                        </w:rPr>
+                        <w:t>Mickaela</w:t>
+                      </w:r>
+                      <w:proofErr w:type="spellEnd"/>
+                      <w:r>
+                        <w:rPr>
+                          <w:color w:val="000000"/>
+                          <w:sz w:val="46"/>
+                        </w:rPr>
+                        <w:t xml:space="preserve"> (Ayudante)</w:t>
+                      </w:r>
+                    </w:p>
+                    <w:p>
+                      <w:pPr>
+                        <w:spacing w:before="240" w:after="240" w:line="275" w:lineRule="auto"/>
+                        <w:textDirection w:val="btLr"/>
+                      </w:pPr>
+                      <w:r>
+                        <w:rPr>
+                          <w:b/>
+                          <w:color w:val="000000"/>
+                          <w:sz w:val="48"/>
+                        </w:rPr>
+                        <w:t>Integrantes:</w:t>
+                      </w:r>
+                    </w:p>
+                    <w:p>
+                      <w:pPr>
+                        <w:spacing w:before="240" w:after="240" w:line="275" w:lineRule="auto"/>
+                        <w:ind w:left="2880" w:firstLine="2880"/>
+                        <w:textDirection w:val="btLr"/>
+                      </w:pPr>
+                      <w:r>
+                        <w:rPr>
+                          <w:color w:val="000000"/>
+                          <w:sz w:val="46"/>
+                        </w:rPr>
+                        <w:t xml:space="preserve">• </w:t>
+                      </w:r>
+                      <w:proofErr w:type="spellStart"/>
+                      <w:proofErr w:type="gramStart"/>
+                      <w:r>
+                        <w:rPr>
+                          <w:color w:val="000000"/>
+                          <w:sz w:val="46"/>
+                        </w:rPr>
+                        <w:t>Andermatten</w:t>
+                      </w:r>
+                      <w:proofErr w:type="spellEnd"/>
+                      <w:r>
+                        <w:rPr>
+                          <w:color w:val="000000"/>
+                          <w:sz w:val="46"/>
+                        </w:rPr>
+                        <w:t xml:space="preserve"> ,</w:t>
+                      </w:r>
+                      <w:proofErr w:type="gramEnd"/>
+                      <w:r>
+                        <w:rPr>
+                          <w:color w:val="000000"/>
+                          <w:sz w:val="46"/>
+                        </w:rPr>
+                        <w:t xml:space="preserve"> Alexis     </w:t>
+                      </w:r>
+                      <w:r>
+                        <w:rPr>
+                          <w:color w:val="000000"/>
+                          <w:sz w:val="46"/>
+                        </w:rPr>
+                        <w:tab/>
+                        <w:t xml:space="preserve">Legajo: 70287 </w:t>
+                      </w:r>
+                    </w:p>
+                    <w:p>
+                      <w:pPr>
+                        <w:spacing w:before="240" w:after="240" w:line="275" w:lineRule="auto"/>
+                        <w:ind w:left="2880" w:firstLine="2880"/>
+                        <w:textDirection w:val="btLr"/>
+                      </w:pPr>
+                      <w:r>
+                        <w:rPr>
+                          <w:color w:val="000000"/>
+                          <w:sz w:val="46"/>
+                        </w:rPr>
+                        <w:t xml:space="preserve">• </w:t>
+                      </w:r>
+                      <w:proofErr w:type="spellStart"/>
+                      <w:r>
+                        <w:rPr>
+                          <w:color w:val="000000"/>
+                          <w:sz w:val="46"/>
+                        </w:rPr>
+                        <w:t>Ditta</w:t>
+                      </w:r>
+                      <w:proofErr w:type="spellEnd"/>
+                      <w:r>
+                        <w:rPr>
+                          <w:color w:val="000000"/>
+                          <w:sz w:val="46"/>
+                        </w:rPr>
+                        <w:t>, Marcos Gabriel</w:t>
+                      </w:r>
+                      <w:r>
+                        <w:rPr>
+                          <w:color w:val="000000"/>
+                          <w:sz w:val="46"/>
+                        </w:rPr>
+                        <w:tab/>
+                      </w:r>
+                      <w:r>
+                        <w:rPr>
+                          <w:color w:val="000000"/>
+                          <w:sz w:val="46"/>
+                        </w:rPr>
+                        <w:tab/>
+                        <w:t>Legajo: 80179</w:t>
+                      </w:r>
+                    </w:p>
+                    <w:p>
+                      <w:pPr>
+                        <w:spacing w:before="240" w:after="240" w:line="275" w:lineRule="auto"/>
+                        <w:ind w:left="2880" w:firstLine="2880"/>
+                        <w:textDirection w:val="btLr"/>
+                      </w:pPr>
+                      <w:r>
+                        <w:rPr>
+                          <w:color w:val="000000"/>
+                          <w:sz w:val="46"/>
+                        </w:rPr>
+                        <w:t>• Ferraro, Nicolás</w:t>
+                      </w:r>
+                      <w:r>
+                        <w:rPr>
+                          <w:color w:val="000000"/>
+                          <w:sz w:val="46"/>
+                        </w:rPr>
+                        <w:tab/>
+                      </w:r>
+                      <w:r>
+                        <w:rPr>
+                          <w:color w:val="000000"/>
+                          <w:sz w:val="46"/>
+                        </w:rPr>
+                        <w:tab/>
+                      </w:r>
+                      <w:r>
+                        <w:rPr>
+                          <w:color w:val="000000"/>
+                          <w:sz w:val="46"/>
+                        </w:rPr>
+                        <w:tab/>
+                      </w:r>
+                      <w:r>
+                        <w:rPr>
+                          <w:color w:val="000000"/>
+                          <w:sz w:val="46"/>
+                        </w:rPr>
+                        <w:tab/>
+                        <w:t xml:space="preserve">Legajo: 69000 </w:t>
+                      </w:r>
+                    </w:p>
+                    <w:p>
+                      <w:pPr>
+                        <w:spacing w:before="240" w:after="240" w:line="275" w:lineRule="auto"/>
+                        <w:ind w:left="2160" w:firstLine="2880"/>
+                        <w:textDirection w:val="btLr"/>
+                      </w:pPr>
+                      <w:r>
+                        <w:rPr>
+                          <w:color w:val="000000"/>
+                          <w:sz w:val="46"/>
+                        </w:rPr>
+                        <w:t xml:space="preserve">• </w:t>
+                      </w:r>
+                      <w:proofErr w:type="spellStart"/>
+                      <w:r>
+                        <w:rPr>
+                          <w:color w:val="000000"/>
+                          <w:sz w:val="46"/>
+                        </w:rPr>
+                        <w:t>Garcia</w:t>
+                      </w:r>
+                      <w:proofErr w:type="spellEnd"/>
+                      <w:r>
+                        <w:rPr>
+                          <w:color w:val="000000"/>
+                          <w:sz w:val="46"/>
+                        </w:rPr>
+                        <w:t>, Axel</w:t>
+                      </w:r>
+                      <w:r>
+                        <w:rPr>
+                          <w:color w:val="000000"/>
+                          <w:sz w:val="46"/>
+                        </w:rPr>
+                        <w:tab/>
+                      </w:r>
+                      <w:r>
+                        <w:rPr>
+                          <w:color w:val="000000"/>
+                          <w:sz w:val="46"/>
+                        </w:rPr>
+                        <w:tab/>
+                      </w:r>
+                      <w:r>
+                        <w:rPr>
+                          <w:color w:val="000000"/>
+                          <w:sz w:val="46"/>
+                        </w:rPr>
+                        <w:tab/>
+                      </w:r>
+                      <w:r>
+                        <w:rPr>
+                          <w:color w:val="000000"/>
+                          <w:sz w:val="46"/>
+                        </w:rPr>
+                        <w:tab/>
+                      </w:r>
+                      <w:r>
+                        <w:rPr>
+                          <w:color w:val="000000"/>
+                          <w:sz w:val="46"/>
+                        </w:rPr>
+                        <w:tab/>
+                        <w:t xml:space="preserve">Legajo: 70631 </w:t>
+                      </w:r>
+                    </w:p>
+                    <w:p>
+                      <w:pPr>
+                        <w:spacing w:before="240" w:after="240" w:line="275" w:lineRule="auto"/>
+                        <w:ind w:left="2160" w:firstLine="2880"/>
+                        <w:textDirection w:val="btLr"/>
+                      </w:pPr>
+                      <w:r>
+                        <w:rPr>
+                          <w:color w:val="000000"/>
+                          <w:sz w:val="46"/>
+                        </w:rPr>
+                        <w:t xml:space="preserve">• Mansilla, </w:t>
+                      </w:r>
+                      <w:proofErr w:type="spellStart"/>
+                      <w:r>
+                        <w:rPr>
+                          <w:color w:val="000000"/>
+                          <w:sz w:val="46"/>
+                        </w:rPr>
+                        <w:t>Julian</w:t>
+                      </w:r>
+                      <w:proofErr w:type="spellEnd"/>
+                      <w:r>
+                        <w:rPr>
+                          <w:color w:val="000000"/>
+                          <w:sz w:val="46"/>
+                        </w:rPr>
+                        <w:tab/>
+                      </w:r>
+                      <w:r>
+                        <w:rPr>
+                          <w:color w:val="000000"/>
+                          <w:sz w:val="46"/>
+                        </w:rPr>
+                        <w:tab/>
+                      </w:r>
+                      <w:r>
+                        <w:rPr>
+                          <w:color w:val="000000"/>
+                          <w:sz w:val="46"/>
+                        </w:rPr>
+                        <w:tab/>
+                      </w:r>
+                      <w:r>
+                        <w:rPr>
+                          <w:color w:val="000000"/>
+                          <w:sz w:val="46"/>
+                        </w:rPr>
+                        <w:tab/>
+                        <w:t>Legajo: 76191</w:t>
+                      </w:r>
+                    </w:p>
+                    <w:p>
+                      <w:pPr>
+                        <w:spacing w:line="240" w:lineRule="auto"/>
+                        <w:textDirection w:val="btLr"/>
+                      </w:pPr>
+                    </w:p>
+                  </w:txbxContent>
+                </v:textbox>
+                <w10:wrap anchorx="page" anchory="page"/>
+              </v:rect>
+            </w:pict>
           </mc:Fallback>
         </mc:AlternateContent>
       </w:r>
@@ -720,7 +1066,7 @@
           <w:highlight w:val="yellow"/>
         </w:rPr>
         <mc:AlternateContent>
-          <mc:Choice Requires="wpg">
+          <mc:Choice Requires="wps">
             <w:drawing>
               <wp:anchor distT="0" distB="0" distL="114300" distR="114300" simplePos="0" relativeHeight="251661312" behindDoc="0" locked="0" layoutInCell="1" hidden="0" allowOverlap="1" wp14:anchorId="71B7614B" wp14:editId="231C7894">
                 <wp:simplePos x="0" y="0"/>
@@ -795,47 +1141,46 @@
               </wp:anchor>
             </w:drawing>
           </mc:Choice>
-          <mc:Fallback xmlns:dgm="http://schemas.openxmlformats.org/drawingml/2006/diagram" xmlns:lc="http://schemas.openxmlformats.org/drawingml/2006/lockedCanvas" xmlns:c="http://schemas.openxmlformats.org/drawingml/2006/chart" xmlns:pic="http://schemas.openxmlformats.org/drawingml/2006/picture" xmlns:a="http://schemas.openxmlformats.org/drawingml/2006/main" xmlns:sl="http://schemas.openxmlformats.org/schemaLibrary/2006/main">
-            <w:drawing>
-              <wp:anchor allowOverlap="1" behindDoc="0" distB="0" distT="0" distL="114300" distR="114300" hidden="0" layoutInCell="1" locked="0" relativeHeight="0" simplePos="0">
-                <wp:simplePos x="0" y="0"/>
-                <wp:positionH relativeFrom="page">
-                  <wp:posOffset>2900363</wp:posOffset>
-                </wp:positionH>
-                <wp:positionV relativeFrom="page">
-                  <wp:posOffset>1328550</wp:posOffset>
-                </wp:positionV>
-                <wp:extent cx="4230688" cy="1423988"/>
-                <wp:effectExtent b="0" l="0" r="0" t="0"/>
-                <wp:wrapNone/>
-                <wp:docPr id="5" name="image5.png"/>
-                <a:graphic>
-                  <a:graphicData uri="http://schemas.openxmlformats.org/drawingml/2006/picture">
-                    <pic:pic>
-                      <pic:nvPicPr>
-                        <pic:cNvPr id="0" name="image5.png"/>
-                        <pic:cNvPicPr preferRelativeResize="0"/>
-                      </pic:nvPicPr>
-                      <pic:blipFill>
-                        <a:blip r:embed="rId10"/>
-                        <a:srcRect/>
-                        <a:stretch>
-                          <a:fillRect/>
-                        </a:stretch>
-                      </pic:blipFill>
-                      <pic:spPr>
-                        <a:xfrm>
-                          <a:off x="0" y="0"/>
-                          <a:ext cx="4230688" cy="1423988"/>
-                        </a:xfrm>
-                        <a:prstGeom prst="rect"/>
-                        <a:ln/>
-                      </pic:spPr>
-                    </pic:pic>
-                  </a:graphicData>
-                </a:graphic>
-              </wp:anchor>
-            </w:drawing>
+          <mc:Fallback>
+            <w:pict>
+              <v:rect w14:anchorId="71B7614B" id="Rectangle 5" o:spid="_x0000_s1029" style="position:absolute;margin-left:228.4pt;margin-top:104.6pt;width:333.15pt;height:112.15pt;z-index:251661312;visibility:visible;mso-wrap-style:square;mso-wrap-distance-left:9pt;mso-wrap-distance-top:0;mso-wrap-distance-right:9pt;mso-wrap-distance-bottom:0;mso-position-horizontal:absolute;mso-position-horizontal-relative:page;mso-position-vertical:absolute;mso-position-vertical-relative:page;v-text-anchor:top" o:gfxdata="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" filled="f" stroked="f">
+                <v:textbox inset="2.53958mm,2.53958mm,2.53958mm,2.53958mm">
+                  <w:txbxContent>
+                    <w:p>
+                      <w:pPr>
+                        <w:spacing w:before="240" w:after="240" w:line="275" w:lineRule="auto"/>
+                        <w:jc w:val="center"/>
+                        <w:textDirection w:val="btLr"/>
+                      </w:pPr>
+                      <w:r>
+                        <w:rPr>
+                          <w:b/>
+                          <w:color w:val="000000"/>
+                          <w:sz w:val="104"/>
+                        </w:rPr>
+                        <w:t>Ingeniería de Software</w:t>
+                      </w:r>
+                    </w:p>
+                    <w:p>
+                      <w:pPr>
+                        <w:spacing w:before="240" w:after="240" w:line="275" w:lineRule="auto"/>
+                        <w:jc w:val="center"/>
+                        <w:textDirection w:val="btLr"/>
+                      </w:pPr>
+                      <w:r>
+                        <w:rPr>
+                          <w:b/>
+                          <w:color w:val="000000"/>
+                          <w:sz w:val="104"/>
+                        </w:rPr>
+                        <w:t>2022</w:t>
+                      </w:r>
+                    </w:p>
+                  </w:txbxContent>
+                </v:textbox>
+                <w10:wrap anchorx="page" anchory="page"/>
+              </v:rect>
+            </w:pict>
           </mc:Fallback>
         </mc:AlternateContent>
       </w:r>
@@ -2937,47 +3282,240 @@
               </wp:anchor>
             </w:drawing>
           </mc:Choice>
-          <mc:Fallback xmlns:dgm="http://schemas.openxmlformats.org/drawingml/2006/diagram" xmlns:lc="http://schemas.openxmlformats.org/drawingml/2006/lockedCanvas" xmlns:c="http://schemas.openxmlformats.org/drawingml/2006/chart" xmlns:pic="http://schemas.openxmlformats.org/drawingml/2006/picture" xmlns:a="http://schemas.openxmlformats.org/drawingml/2006/main" xmlns:sl="http://schemas.openxmlformats.org/schemaLibrary/2006/main">
-            <w:drawing>
-              <wp:anchor allowOverlap="1" behindDoc="1" distB="0" distT="0" distL="0" distR="0" hidden="0" layoutInCell="1" locked="0" relativeHeight="0" simplePos="0">
-                <wp:simplePos x="0" y="0"/>
-                <wp:positionH relativeFrom="page">
-                  <wp:posOffset>361950</wp:posOffset>
-                </wp:positionH>
-                <wp:positionV relativeFrom="page">
-                  <wp:posOffset>-68961</wp:posOffset>
-                </wp:positionV>
-                <wp:extent cx="2586038" cy="10829925"/>
-                <wp:effectExtent b="0" l="0" r="0" t="0"/>
-                <wp:wrapNone/>
-                <wp:docPr id="1" name="image1.png"/>
-                <a:graphic>
-                  <a:graphicData uri="http://schemas.openxmlformats.org/drawingml/2006/picture">
-                    <pic:pic>
-                      <pic:nvPicPr>
-                        <pic:cNvPr id="0" name="image1.png"/>
-                        <pic:cNvPicPr preferRelativeResize="0"/>
-                      </pic:nvPicPr>
-                      <pic:blipFill>
-                        <a:blip r:embed="rId11"/>
-                        <a:srcRect/>
-                        <a:stretch>
-                          <a:fillRect/>
-                        </a:stretch>
-                      </pic:blipFill>
-                      <pic:spPr>
-                        <a:xfrm>
-                          <a:off x="0" y="0"/>
-                          <a:ext cx="2586038" cy="10829925"/>
-                        </a:xfrm>
-                        <a:prstGeom prst="rect"/>
-                        <a:ln/>
-                      </pic:spPr>
-                    </pic:pic>
-                  </a:graphicData>
-                </a:graphic>
-              </wp:anchor>
-            </w:drawing>
+          <mc:Fallback>
+            <w:pict>
+              <v:group w14:anchorId="164A82D6" id="Group 1" o:spid="_x0000_s1030" style="position:absolute;margin-left:28.5pt;margin-top:-5.45pt;width:203.65pt;height:852.75pt;z-index:-251654144;mso-wrap-distance-left:0;mso-wrap-distance-right:0;mso-position-horizontal-relative:page;mso-position-vertical-relative:page" coordorigin="40648" coordsize="25622,75600" o:gfxdata="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">
+                <v:group id="Group 6" o:spid="_x0000_s1031" style="position:absolute;left:40648;width:25623;height:75600" coordorigin="40648" coordsize="25622,75600" o:gfxdata="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">
+                  <v:rect id="Rectangle 7" o:spid="_x0000_s1032" style="position:absolute;left:40648;width:25623;height:75600;visibility:visible;mso-wrap-style:square;v-text-anchor:middle" o:gfxdata="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" filled="f" stroked="f">
+                    <v:textbox inset="2.53958mm,2.53958mm,2.53958mm,2.53958mm">
+                      <w:txbxContent>
+                        <w:p>
+                          <w:pPr>
+                            <w:spacing w:line="240" w:lineRule="auto"/>
+                            <w:textDirection w:val="btLr"/>
+                          </w:pPr>
+                        </w:p>
+                      </w:txbxContent>
+                    </v:textbox>
+                  </v:rect>
+                  <v:group id="Group 8" o:spid="_x0000_s1033" style="position:absolute;left:40648;width:25623;height:75600" coordorigin="40639" coordsize="25641,75600" o:gfxdata="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">
+                    <v:rect id="Rectangle 9" o:spid="_x0000_s1034" style="position:absolute;left:40639;width:25641;height:75600;visibility:visible;mso-wrap-style:square;v-text-anchor:middle" o:gfxdata="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" filled="f" stroked="f">
+                      <v:textbox inset="2.53958mm,2.53958mm,2.53958mm,2.53958mm">
+                        <w:txbxContent>
+                          <w:p>
+                            <w:pPr>
+                              <w:spacing w:line="240" w:lineRule="auto"/>
+                              <w:textDirection w:val="btLr"/>
+                            </w:pPr>
+                          </w:p>
+                        </w:txbxContent>
+                      </v:textbox>
+                    </v:rect>
+                    <v:group id="Group 10" o:spid="_x0000_s1035" style="position:absolute;left:40639;width:25641;height:75600" coordorigin="40639" coordsize="25641,75600" o:gfxdata="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">
+                      <v:rect id="Rectangle 11" o:spid="_x0000_s1036" style="position:absolute;left:40639;width:25641;height:75600;visibility:visible;mso-wrap-style:square;v-text-anchor:middle" o:gfxdata="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" filled="f" stroked="f">
+                        <v:textbox inset="2.53958mm,2.53958mm,2.53958mm,2.53958mm">
+                          <w:txbxContent>
+                            <w:p>
+                              <w:pPr>
+                                <w:spacing w:line="240" w:lineRule="auto"/>
+                                <w:textDirection w:val="btLr"/>
+                              </w:pPr>
+                            </w:p>
+                          </w:txbxContent>
+                        </v:textbox>
+                      </v:rect>
+                      <v:group id="Group 12" o:spid="_x0000_s1037" style="position:absolute;left:40639;width:25641;height:75600" coordorigin="40639" coordsize="25641,75600" o:gfxdata="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">
+                        <v:rect id="Rectangle 13" o:spid="_x0000_s1038" style="position:absolute;left:40639;width:25641;height:75600;visibility:visible;mso-wrap-style:square;v-text-anchor:middle" o:gfxdata="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" filled="f" stroked="f">
+                          <v:textbox inset="2.53958mm,2.53958mm,2.53958mm,2.53958mm">
+                            <w:txbxContent>
+                              <w:p>
+                                <w:pPr>
+                                  <w:spacing w:line="240" w:lineRule="auto"/>
+                                  <w:textDirection w:val="btLr"/>
+                                </w:pPr>
+                              </w:p>
+                            </w:txbxContent>
+                          </v:textbox>
+                        </v:rect>
+                        <v:group id="Group 14" o:spid="_x0000_s1039" style="position:absolute;left:40639;width:25641;height:75600" coordorigin="41020" coordsize="24879,75600" o:gfxdata="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">
+                          <v:rect id="Rectangle 15" o:spid="_x0000_s1040" style="position:absolute;left:41020;width:24879;height:75600;visibility:visible;mso-wrap-style:square;v-text-anchor:middle" o:gfxdata="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" filled="f" stroked="f">
+                            <v:textbox inset="2.53958mm,2.53958mm,2.53958mm,2.53958mm">
+                              <w:txbxContent>
+                                <w:p>
+                                  <w:pPr>
+                                    <w:spacing w:line="240" w:lineRule="auto"/>
+                                    <w:textDirection w:val="btLr"/>
+                                  </w:pPr>
+                                </w:p>
+                              </w:txbxContent>
+                            </v:textbox>
+                          </v:rect>
+                          <v:group id="Group 16" o:spid="_x0000_s1041" style="position:absolute;left:41020;width:24879;height:75600" coordsize="21945,91257" o:gfxdata="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">
+                            <v:rect id="Rectangle 17" o:spid="_x0000_s1042" style="position:absolute;width:21945;height:91257;visibility:visible;mso-wrap-style:square;v-text-anchor:middle" o:gfxdata="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" filled="f" stroked="f">
+                              <v:textbox inset="2.53958mm,2.53958mm,2.53958mm,2.53958mm">
+                                <w:txbxContent>
+                                  <w:p>
+                                    <w:pPr>
+                                      <w:spacing w:line="240" w:lineRule="auto"/>
+                                      <w:textDirection w:val="btLr"/>
+                                    </w:pPr>
+                                  </w:p>
+                                </w:txbxContent>
+                              </v:textbox>
+                            </v:rect>
+                            <v:rect id="Rectangle 18" o:spid="_x0000_s1043" style="position:absolute;width:1945;height:91257;visibility:visible;mso-wrap-style:square;v-text-anchor:middle" o:gfxdata="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" fillcolor="#44546a" stroked="f">
+                              <v:textbox inset="2.53958mm,2.53958mm,2.53958mm,2.53958mm">
+                                <w:txbxContent>
+                                  <w:p>
+                                    <w:pPr>
+                                      <w:spacing w:line="240" w:lineRule="auto"/>
+                                      <w:textDirection w:val="btLr"/>
+                                    </w:pPr>
+                                  </w:p>
+                                </w:txbxContent>
+                              </v:textbox>
+                            </v:rect>
+                            <v:shapetype id="_x0000_t15" coordsize="21600,21600" o:spt="15" adj="16200" path="m@0,l,,,21600@0,21600,21600,10800xe">
+                              <v:stroke joinstyle="miter"/>
+                              <v:formulas>
+                                <v:f eqn="val #0"/>
+                                <v:f eqn="prod #0 1 2"/>
+                              </v:formulas>
+                              <v:path gradientshapeok="t" o:connecttype="custom" o:connectlocs="@1,0;0,10800;@1,21600;21600,10800" o:connectangles="270,180,90,0" textboxrect="0,0,10800,21600;0,0,16200,21600;0,0,21600,21600"/>
+                              <v:handles>
+                                <v:h position="#0,topLeft" xrange="0,21600"/>
+                              </v:handles>
+                            </v:shapetype>
+                            <v:shape id="Arrow: Pentagon 19" o:spid="_x0000_s1044" type="#_x0000_t15" style="position:absolute;top:20833;width:18216;height:5520;visibility:visible;mso-wrap-style:square;v-text-anchor:middle" o:gfxdata="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" adj="18327" fillcolor="#5b9bd5" stroked="f">
+                              <v:textbox inset="2.53958mm,2.53958mm,2.53958mm,2.53958mm">
+                                <w:txbxContent>
+                                  <w:p>
+                                    <w:pPr>
+                                      <w:spacing w:line="240" w:lineRule="auto"/>
+                                      <w:textDirection w:val="btLr"/>
+                                    </w:pPr>
+                                  </w:p>
+                                </w:txbxContent>
+                              </v:textbox>
+                            </v:shape>
+                            <v:group id="Group 20" o:spid="_x0000_s1045" style="position:absolute;left:762;top:42100;width:20574;height:49103" coordorigin="806,42118" coordsize="13062,31210" o:gfxdata="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">
+                              <v:group id="Group 21" o:spid="_x0000_s1046" style="position:absolute;left:1410;top:42118;width:10478;height:31210" coordorigin="1410,42118" coordsize="10477,31210" o:gfxdata="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">
+                                <v:shape id="Freeform: Shape 22" o:spid="_x0000_s1047" style="position:absolute;left:3696;top:62168;width:1937;height:6985;visibility:visible;mso-wrap-style:square;v-text-anchor:middle" coordsize="122,440" o:gfxdata="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" path="m,l39,152,84,304r38,113l122,440,76,306,39,180,6,53,,xe" fillcolor="#44546a" strokecolor="#44546a">
+                                  <v:stroke startarrowwidth="narrow" startarrowlength="short" endarrowwidth="narrow" endarrowlength="short"/>
+                                  <v:path arrowok="t" o:extrusionok="f"/>
+                                </v:shape>
+                                <v:shape id="Freeform: Shape 23" o:spid="_x0000_s1048" style="position:absolute;left:5728;top:69058;width:1842;height:4270;visibility:visible;mso-wrap-style:square;v-text-anchor:middle" coordsize="116,269" o:gfxdata="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" path="m,l8,19,37,93r30,74l116,269r-8,l60,169,30,98,1,25,,xe" fillcolor="#44546a" strokecolor="#44546a">
+                                  <v:stroke startarrowwidth="narrow" startarrowlength="short" endarrowwidth="narrow" endarrowlength="short"/>
+                                  <v:path arrowok="t" o:extrusionok="f"/>
+                                </v:shape>
+                                <v:shape id="Freeform: Shape 24" o:spid="_x0000_s1049" style="position:absolute;left:1410;top:42118;width:2223;height:20193;visibility:visible;mso-wrap-style:square;v-text-anchor:middle" coordsize="140,1272" o:gfxdata="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" path="m,l,,1,79r2,80l12,317,23,476,39,634,58,792,83,948r24,138l135,1223r5,49l138,1262,105,1106,77,949,53,792,35,634,20,476,9,317,2,159,,79,,xe" fillcolor="#44546a" strokecolor="#44546a">
+                                  <v:stroke startarrowwidth="narrow" startarrowlength="short" endarrowwidth="narrow" endarrowlength="short"/>
+                                  <v:path arrowok="t" o:extrusionok="f"/>
+                                </v:shape>
+                                <v:shape id="Freeform: Shape 25" o:spid="_x0000_s1050" style="position:absolute;left:3410;top:48611;width:715;height:13557;visibility:visible;mso-wrap-style:square;v-text-anchor:middle" coordsize="45,854" o:gfxdata="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" path="m45,r,l35,66r-9,67l14,267,6,401,3,534,6,669r8,134l18,854r,-3l9,814,8,803,1,669,,534,3,401,12,267,25,132,34,66,45,xe" fillcolor="#44546a" strokecolor="#44546a">
+                                  <v:stroke startarrowwidth="narrow" startarrowlength="short" endarrowwidth="narrow" endarrowlength="short"/>
+                                  <v:path arrowok="t" o:extrusionok="f"/>
+                                </v:shape>
+                                <v:shape id="Freeform: Shape 26" o:spid="_x0000_s1051" style="position:absolute;left:3633;top:62311;width:2444;height:9985;visibility:visible;mso-wrap-style:square;v-text-anchor:middle" coordsize="154,629" o:gfxdata="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" path="m,l10,44r11,82l34,207r19,86l75,380r25,86l120,521r21,55l152,618r2,11l140,595,115,532,93,468,67,383,47,295,28,207,12,104,,xe" fillcolor="#44546a" strokecolor="#44546a">
+                                  <v:stroke startarrowwidth="narrow" startarrowlength="short" endarrowwidth="narrow" endarrowlength="short"/>
+                                  <v:path arrowok="t" o:extrusionok="f"/>
+                                </v:shape>
+                                <v:shape id="Freeform: Shape 27" o:spid="_x0000_s1052" style="position:absolute;left:6204;top:72233;width:524;height:1095;visibility:visible;mso-wrap-style:square;v-text-anchor:middle" coordsize="33,69" o:gfxdata="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" path="m,l33,69r-9,l12,35,,xe" fillcolor="#44546a" strokecolor="#44546a">
+                                  <v:stroke startarrowwidth="narrow" startarrowlength="short" endarrowwidth="narrow" endarrowlength="short"/>
+                                  <v:path arrowok="t" o:extrusionok="f"/>
+                                </v:shape>
+                                <v:shape id="Freeform: Shape 28" o:spid="_x0000_s1053" style="position:absolute;left:3553;top:61533;width:238;height:1476;visibility:visible;mso-wrap-style:square;v-text-anchor:middle" coordsize="15,93" o:gfxdata="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" path="m,l9,37r,3l15,93,5,49,,xe" fillcolor="#44546a" strokecolor="#44546a">
+                                  <v:stroke startarrowwidth="narrow" startarrowlength="short" endarrowwidth="narrow" endarrowlength="short"/>
+                                  <v:path arrowok="t" o:extrusionok="f"/>
+                                </v:shape>
+                                <v:shape id="Freeform: Shape 29" o:spid="_x0000_s1054" style="position:absolute;left:5633;top:56897;width:6255;height:12161;visibility:visible;mso-wrap-style:square;v-text-anchor:middle" coordsize="394,766" o:gfxdata="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" path="m394,r,l356,38,319,77r-35,40l249,160r-42,58l168,276r-37,63l98,402,69,467,45,535,26,604,14,673,7,746,6,766,,749r1,-5l7,673,21,603,40,533,65,466,94,400r33,-64l164,275r40,-60l248,158r34,-42l318,76,354,37,394,xe" fillcolor="#44546a" strokecolor="#44546a">
+                                  <v:stroke startarrowwidth="narrow" startarrowlength="short" endarrowwidth="narrow" endarrowlength="short"/>
+                                  <v:path arrowok="t" o:extrusionok="f"/>
+                                </v:shape>
+                                <v:shape id="Freeform: Shape 30" o:spid="_x0000_s1055" style="position:absolute;left:5633;top:69153;width:571;height:3080;visibility:visible;mso-wrap-style:square;v-text-anchor:middle" coordsize="36,194" o:gfxdata="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" path="m,l6,16r1,3l11,80r9,52l33,185r3,9l21,161,15,145,5,81,1,41,,xe" fillcolor="#44546a" strokecolor="#44546a">
+                                  <v:stroke startarrowwidth="narrow" startarrowlength="short" endarrowwidth="narrow" endarrowlength="short"/>
+                                  <v:path arrowok="t" o:extrusionok="f"/>
+                                </v:shape>
+                                <v:shape id="Freeform: Shape 31" o:spid="_x0000_s1056" style="position:absolute;left:6077;top:72296;width:493;height:1032;visibility:visible;mso-wrap-style:square;v-text-anchor:middle" coordsize="31,65" o:gfxdata="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" path="m,l31,65r-8,l,xe" fillcolor="#44546a" strokecolor="#44546a">
+                                  <v:stroke startarrowwidth="narrow" startarrowlength="short" endarrowwidth="narrow" endarrowlength="short"/>
+                                  <v:path arrowok="t" o:extrusionok="f"/>
+                                </v:shape>
+                                <v:shape id="Freeform: Shape 32" o:spid="_x0000_s1057" style="position:absolute;left:5633;top:68788;width:111;height:666;visibility:visible;mso-wrap-style:square;v-text-anchor:middle" coordsize="7,42" o:gfxdata="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" path="m,l6,17,7,42,6,39,,23,,xe" fillcolor="#44546a" strokecolor="#44546a">
+                                  <v:stroke startarrowwidth="narrow" startarrowlength="short" endarrowwidth="narrow" endarrowlength="short"/>
+                                  <v:path arrowok="t" o:extrusionok="f"/>
+                                </v:shape>
+                                <v:shape id="Freeform: Shape 33" o:spid="_x0000_s1058" style="position:absolute;left:5871;top:71455;width:714;height:1873;visibility:visible;mso-wrap-style:square;v-text-anchor:middle" coordsize="45,118" o:gfxdata="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" path="m,l6,16,21,49,33,84r12,34l44,118,13,53,11,42,,xe" fillcolor="#44546a" strokecolor="#44546a">
+                                  <v:stroke startarrowwidth="narrow" startarrowlength="short" endarrowwidth="narrow" endarrowlength="short"/>
+                                  <v:path arrowok="t" o:extrusionok="f"/>
+                                </v:shape>
+                              </v:group>
+                              <v:group id="Group 34" o:spid="_x0000_s1059" style="position:absolute;left:806;top:48269;width:13063;height:25059" coordorigin="806,46499" coordsize="8747,16779" o:gfxdata="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">
+                                <v:shape id="Freeform: Shape 35" o:spid="_x0000_s1060" style="position:absolute;left:1187;top:51897;width:1984;height:7143;visibility:visible;mso-wrap-style:square;v-text-anchor:middle" coordsize="125,450" o:gfxdata="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" path="m,l41,155,86,309r39,116l125,450,79,311,41,183,7,54,,xe" fillcolor="#44546a" strokecolor="#44546a">
+                                  <v:fill opacity="13107f"/>
+                                  <v:stroke startarrowwidth="narrow" startarrowlength="short" endarrowwidth="narrow" endarrowlength="short" opacity="13107f"/>
+                                  <v:path arrowok="t" o:extrusionok="f"/>
+                                </v:shape>
+                                <v:shape id="Freeform: Shape 36" o:spid="_x0000_s1061" style="position:absolute;left:3282;top:58913;width:1874;height:4366;visibility:visible;mso-wrap-style:square;v-text-anchor:middle" coordsize="118,275" o:gfxdata="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" path="m,l8,20,37,96r32,74l118,275r-9,l61,174,30,100,,26,,xe" fillcolor="#44546a" strokecolor="#44546a">
+                                  <v:fill opacity="13107f"/>
+                                  <v:stroke startarrowwidth="narrow" startarrowlength="short" endarrowwidth="narrow" endarrowlength="short" opacity="13107f"/>
+                                  <v:path arrowok="t" o:extrusionok="f"/>
+                                </v:shape>
+                                <v:shape id="Freeform: Shape 37" o:spid="_x0000_s1062" style="position:absolute;left:806;top:50103;width:317;height:1921;visibility:visible;mso-wrap-style:square;v-text-anchor:middle" coordsize="20,121" o:gfxdata="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" path="m,l16,72r4,49l18,112,,31,,xe" fillcolor="#44546a" strokecolor="#44546a">
+                                  <v:fill opacity="13107f"/>
+                                  <v:stroke startarrowwidth="narrow" startarrowlength="short" endarrowwidth="narrow" endarrowlength="short" opacity="13107f"/>
+                                  <v:path arrowok="t" o:extrusionok="f"/>
+                                </v:shape>
+                                <v:shape id="Freeform: Shape 38" o:spid="_x0000_s1063" style="position:absolute;left:1123;top:52024;width:2509;height:10207;visibility:visible;mso-wrap-style:square;v-text-anchor:middle" coordsize="158,643" o:gfxdata="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" path="m,l11,46r11,83l36,211r19,90l76,389r27,87l123,533r21,55l155,632r3,11l142,608,118,544,95,478,69,391,47,302,29,212,13,107,,xe" fillcolor="#44546a" strokecolor="#44546a">
+                                  <v:fill opacity="13107f"/>
+                                  <v:stroke startarrowwidth="narrow" startarrowlength="short" endarrowwidth="narrow" endarrowlength="short" opacity="13107f"/>
+                                  <v:path arrowok="t" o:extrusionok="f"/>
+                                </v:shape>
+                                <v:shape id="Freeform: Shape 39" o:spid="_x0000_s1064" style="position:absolute;left:3759;top:62152;width:524;height:1127;visibility:visible;mso-wrap-style:square;v-text-anchor:middle" coordsize="33,71" o:gfxdata="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" path="m,l33,71r-9,l11,36,,xe" fillcolor="#44546a" strokecolor="#44546a">
+                                  <v:fill opacity="13107f"/>
+                                  <v:stroke startarrowwidth="narrow" startarrowlength="short" endarrowwidth="narrow" endarrowlength="short" opacity="13107f"/>
+                                  <v:path arrowok="t" o:extrusionok="f"/>
+                                </v:shape>
+                                <v:shape id="Freeform: Shape 40" o:spid="_x0000_s1065" style="position:absolute;left:1060;top:51246;width:238;height:1508;visibility:visible;mso-wrap-style:square;v-text-anchor:middle" coordsize="15,95" o:gfxdata="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" path="m,l8,37r,4l15,95,4,49,,xe" fillcolor="#44546a" strokecolor="#44546a">
+                                  <v:fill opacity="13107f"/>
+                                  <v:stroke startarrowwidth="narrow" startarrowlength="short" endarrowwidth="narrow" endarrowlength="short" opacity="13107f"/>
+                                  <v:path arrowok="t" o:extrusionok="f"/>
+                                </v:shape>
+                                <v:shape id="Freeform: Shape 41" o:spid="_x0000_s1066" style="position:absolute;left:3171;top:46499;width:6382;height:12414;visibility:visible;mso-wrap-style:square;v-text-anchor:middle" coordsize="402,782" o:gfxdata="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" path="m402,r,1l363,39,325,79r-35,42l255,164r-44,58l171,284r-38,62l100,411,71,478,45,546,27,617,13,689,7,761r,21l,765r1,-4l7,688,21,616,40,545,66,475,95,409r35,-66l167,281r42,-61l253,163r34,-43l324,78,362,38,402,xe" fillcolor="#44546a" strokecolor="#44546a">
+                                  <v:fill opacity="13107f"/>
+                                  <v:stroke startarrowwidth="narrow" startarrowlength="short" endarrowwidth="narrow" endarrowlength="short" opacity="13107f"/>
+                                  <v:path arrowok="t" o:extrusionok="f"/>
+                                </v:shape>
+                                <v:shape id="Freeform: Shape 42" o:spid="_x0000_s1067" style="position:absolute;left:3171;top:59040;width:588;height:3112;visibility:visible;mso-wrap-style:square;v-text-anchor:middle" coordsize="37,196" o:gfxdata="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" path="m,l6,15r1,3l12,80r9,54l33,188r4,8l22,162,15,146,5,81,1,40,,xe" fillcolor="#44546a" strokecolor="#44546a">
+                                  <v:fill opacity="13107f"/>
+                                  <v:stroke startarrowwidth="narrow" startarrowlength="short" endarrowwidth="narrow" endarrowlength="short" opacity="13107f"/>
+                                  <v:path arrowok="t" o:extrusionok="f"/>
+                                </v:shape>
+                                <v:shape id="Freeform: Shape 43" o:spid="_x0000_s1068" style="position:absolute;left:3632;top:62231;width:492;height:1048;visibility:visible;mso-wrap-style:square;v-text-anchor:middle" coordsize="31,66" o:gfxdata="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" path="m,l31,66r-7,l,xe" fillcolor="#44546a" strokecolor="#44546a">
+                                  <v:fill opacity="13107f"/>
+                                  <v:stroke startarrowwidth="narrow" startarrowlength="short" endarrowwidth="narrow" endarrowlength="short" opacity="13107f"/>
+                                  <v:path arrowok="t" o:extrusionok="f"/>
+                                </v:shape>
+                                <v:shape id="Freeform: Shape 44" o:spid="_x0000_s1069" style="position:absolute;left:3171;top:58644;width:111;height:682;visibility:visible;mso-wrap-style:square;v-text-anchor:middle" coordsize="7,43" o:gfxdata="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" path="m,l7,17r,26l6,40,,25,,xe" fillcolor="#44546a" strokecolor="#44546a">
+                                  <v:fill opacity="13107f"/>
+                                  <v:stroke startarrowwidth="narrow" startarrowlength="short" endarrowwidth="narrow" endarrowlength="short" opacity="13107f"/>
+                                  <v:path arrowok="t" o:extrusionok="f"/>
+                                </v:shape>
+                                <v:shape id="Freeform: Shape 45" o:spid="_x0000_s1070" style="position:absolute;left:3409;top:61358;width:731;height:1921;visibility:visible;mso-wrap-style:square;v-text-anchor:middle" coordsize="46,121" o:gfxdata="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" path="m,l7,16,22,50,33,86r13,35l45,121,14,55,11,44,,xe" fillcolor="#44546a" strokecolor="#44546a">
+                                  <v:fill opacity="13107f"/>
+                                  <v:stroke startarrowwidth="narrow" startarrowlength="short" endarrowwidth="narrow" endarrowlength="short" opacity="13107f"/>
+                                  <v:path arrowok="t" o:extrusionok="f"/>
+                                </v:shape>
+                              </v:group>
+                            </v:group>
+                          </v:group>
+                        </v:group>
+                      </v:group>
+                    </v:group>
+                  </v:group>
+                </v:group>
+                <w10:wrap anchorx="page" anchory="page"/>
+              </v:group>
+            </w:pict>
           </mc:Fallback>
         </mc:AlternateContent>
       </w:r>
@@ -3010,7 +3548,7 @@
                     <pic:cNvPicPr preferRelativeResize="0"/>
                   </pic:nvPicPr>
                   <pic:blipFill>
-                    <a:blip r:embed="rId12"/>
+                    <a:blip r:embed="rId7"/>
                     <a:srcRect/>
                     <a:stretch>
                       <a:fillRect/>
@@ -3246,10 +3784,7 @@
               <w:spacing w:line="240" w:lineRule="auto"/>
             </w:pPr>
             <w:r>
-              <w:t>Que el estudiante sea capaz de realizar actividades básicas de la gestión de co</w:t>
-            </w:r>
-            <w:r>
-              <w:t>nfiguración mediante el uso de una herramienta tales como la definición de una estructura de repositorio, ingreso y extracción de ítems de configuración del repositorio y definición de líneas base.</w:t>
+              <w:t>Que el estudiante sea capaz de realizar actividades básicas de la gestión de configuración mediante el uso de una herramienta tales como la definición de una estructura de repositorio, ingreso y extracción de ítems de configuración del repositorio y definición de líneas base.</w:t>
             </w:r>
           </w:p>
         </w:tc>
@@ -3313,10 +3848,7 @@
               <w:spacing w:line="240" w:lineRule="auto"/>
             </w:pPr>
             <w:r>
-              <w:t>Aplicar los conceptos de gestión de configurac</w:t>
-            </w:r>
-            <w:r>
-              <w:t>ión estudiados en una herramienta de software específica</w:t>
+              <w:t>Aplicar los conceptos de gestión de configuración estudiados en una herramienta de software específica</w:t>
             </w:r>
           </w:p>
         </w:tc>
@@ -3460,10 +3992,7 @@
               <w:spacing w:line="240" w:lineRule="auto"/>
             </w:pPr>
             <w:r>
-              <w:t>Documento con e</w:t>
-            </w:r>
-            <w:r>
-              <w:t>l criterio para la creación de una línea base</w:t>
+              <w:t>Documento con el criterio para la creación de una línea base</w:t>
             </w:r>
           </w:p>
           <w:p>
@@ -3640,10 +4169,7 @@
               </w:numPr>
             </w:pPr>
             <w:r>
-              <w:t>Implementar la estructura del repositorio propuesta para resguardar</w:t>
-            </w:r>
-            <w:r>
-              <w:t xml:space="preserve"> el trabajo generado durante el cursado de la materia Ingeniería de Software.</w:t>
+              <w:t>Implementar la estructura del repositorio propuesta para resguardar el trabajo generado durante el cursado de la materia Ingeniería de Software.</w:t>
             </w:r>
           </w:p>
           <w:p>
@@ -3729,10 +4255,7 @@
           </w:tcPr>
           <w:p>
             <w:r>
-              <w:t xml:space="preserve">El repositorio implementado debe ser de acceso público utilizando Git o Subversión como motor de control </w:t>
-            </w:r>
-            <w:r>
-              <w:t>de versiones.</w:t>
+              <w:t>El repositorio implementado debe ser de acceso público utilizando Git o Subversión como motor de control de versiones.</w:t>
             </w:r>
           </w:p>
         </w:tc>
@@ -3769,8 +4292,13 @@
         <w:ind w:firstLine="720"/>
       </w:pPr>
       <w:r>
-        <w:t>|_ master</w:t>
+        <w:t xml:space="preserve">|_ </w:t>
       </w:r>
+      <w:proofErr w:type="gramStart"/>
+      <w:r>
+        <w:t>master</w:t>
+      </w:r>
+      <w:proofErr w:type="gramEnd"/>
     </w:p>
     <w:p>
       <w:pPr>
@@ -4164,10 +4692,10 @@
               <w:spacing w:line="240" w:lineRule="auto"/>
             </w:pPr>
             <w:r>
-              <w:t>http://&lt;nroIPsevidor&gt;</w:t>
-            </w:r>
-            <w:r>
-              <w:t>/material/teorico/ppt</w:t>
+              <w:t>https://github.com/NicoFerraro12/ISW_Grupo5_2022/materiales/</w:t>
+            </w:r>
+            <w:r>
+              <w:t>teorico/ppt</w:t>
             </w:r>
           </w:p>
         </w:tc>
@@ -4273,7 +4801,10 @@
               <w:spacing w:line="240" w:lineRule="auto"/>
             </w:pPr>
             <w:r>
-              <w:t>http://&lt;nroIPsevidor&gt;/material/teorico/bibliografia</w:t>
+              <w:t>https://github.com/NicoFerraro12/ISW_Grupo5_2022/materiales/</w:t>
+            </w:r>
+            <w:r>
+              <w:t>teorico/bibliografia</w:t>
             </w:r>
           </w:p>
         </w:tc>
@@ -4360,7 +4891,7 @@
               <w:spacing w:line="240" w:lineRule="auto"/>
             </w:pPr>
             <w:r>
-              <w:t>http://&lt;nroIPsevidor&gt;/material/practico</w:t>
+              <w:t>https://github.com/NicoFerraro12/ISW_Grupo5_2022/materiales/practico</w:t>
             </w:r>
           </w:p>
         </w:tc>
@@ -4447,7 +4978,7 @@
               <w:spacing w:line="240" w:lineRule="auto"/>
             </w:pPr>
             <w:r>
-              <w:t>http://&lt;nroIPsevidor&gt;/material/practico</w:t>
+              <w:t>https://github.com/NicoFerraro12/ISW_Grupo5_2022/materiales/practico</w:t>
             </w:r>
           </w:p>
         </w:tc>
@@ -4513,10 +5044,12 @@
               <w:t>nombreTP</w:t>
             </w:r>
             <w:proofErr w:type="spellEnd"/>
+            <w:proofErr w:type="gramStart"/>
             <w:r>
               <w:t>&gt;.&lt;</w:t>
             </w:r>
             <w:proofErr w:type="spellStart"/>
+            <w:proofErr w:type="gramEnd"/>
             <w:r>
               <w:t>extension</w:t>
             </w:r>
@@ -4550,7 +5083,10 @@
               <w:spacing w:line="240" w:lineRule="auto"/>
             </w:pPr>
             <w:r>
-              <w:t>http://&lt;nroIPsevidor&gt;/material/tpEvaluables/tpXX</w:t>
+              <w:t>https://github.com/NicoFerraro12/ISW_Grupo5_2022/</w:t>
+            </w:r>
+            <w:r>
+              <w:t>tpEvaluables/tpXX</w:t>
             </w:r>
           </w:p>
         </w:tc>
@@ -4616,10 +5152,12 @@
               <w:t>nombreTP</w:t>
             </w:r>
             <w:proofErr w:type="spellEnd"/>
+            <w:proofErr w:type="gramStart"/>
             <w:r>
               <w:t>&gt;.&lt;</w:t>
             </w:r>
             <w:proofErr w:type="spellStart"/>
+            <w:proofErr w:type="gramEnd"/>
             <w:r>
               <w:t>extension</w:t>
             </w:r>
@@ -4653,7 +5191,10 @@
               <w:spacing w:line="240" w:lineRule="auto"/>
             </w:pPr>
             <w:r>
-              <w:t>http://&lt;nroIPsevidor&gt;/material/tpConceptuales</w:t>
+              <w:t>https://github.com/NicoFerraro12/ISW_Grupo5_2022/</w:t>
+            </w:r>
+            <w:r>
+              <w:t>tpConceptuales</w:t>
             </w:r>
           </w:p>
         </w:tc>
@@ -4757,6 +5298,12 @@
               </w:pBdr>
               <w:spacing w:line="240" w:lineRule="auto"/>
             </w:pPr>
+            <w:r>
+              <w:t>https://github.com/NicoFerraro12/ISW_Grupo5_2022/</w:t>
+            </w:r>
+            <w:r>
+              <w:t>tpEvaluables/tp4</w:t>
+            </w:r>
           </w:p>
         </w:tc>
       </w:tr>
@@ -4880,6 +5427,7 @@
               <w:jc w:val="center"/>
             </w:pPr>
             <w:r>
+              <w:lastRenderedPageBreak/>
               <w:t>&lt;</w:t>
             </w:r>
             <w:proofErr w:type="spellStart"/>
@@ -5066,11 +5614,7 @@
               <w:spacing w:line="240" w:lineRule="auto"/>
             </w:pPr>
             <w:r>
-              <w:t xml:space="preserve">Nombre del contenido o tema desarrollado en la presentación. Se </w:t>
-            </w:r>
-            <w:r>
-              <w:lastRenderedPageBreak/>
-              <w:t xml:space="preserve">utilizará notación </w:t>
+              <w:t xml:space="preserve">Nombre del contenido o tema desarrollado en la presentación. Se utilizará notación </w:t>
             </w:r>
             <w:proofErr w:type="spellStart"/>
             <w:r>
@@ -5122,7 +5666,6 @@
               <w:jc w:val="center"/>
             </w:pPr>
             <w:r>
-              <w:lastRenderedPageBreak/>
               <w:t>&lt;</w:t>
             </w:r>
             <w:proofErr w:type="spellStart"/>
@@ -5655,8 +6198,8 @@
       </w:r>
     </w:p>
     <w:sectPr>
-      <w:footerReference w:type="default" r:id="rId13"/>
-      <w:footerReference w:type="first" r:id="rId14"/>
+      <w:footerReference w:type="default" r:id="rId8"/>
+      <w:footerReference w:type="first" r:id="rId9"/>
       <w:pgSz w:w="11909" w:h="16834"/>
       <w:pgMar w:top="1440" w:right="1440" w:bottom="1440" w:left="1440" w:header="720" w:footer="720" w:gutter="0"/>
       <w:pgNumType w:start="0"/>
@@ -6640,6 +7183,29 @@
       <w:szCs w:val="16"/>
     </w:rPr>
   </w:style>
+  <w:style w:type="character" w:styleId="Hyperlink">
+    <w:name w:val="Hyperlink"/>
+    <w:basedOn w:val="DefaultParagraphFont"/>
+    <w:uiPriority w:val="99"/>
+    <w:unhideWhenUsed/>
+    <w:rsid w:val="009A6CB3"/>
+    <w:rPr>
+      <w:color w:val="0000FF"/>
+      <w:u w:val="single"/>
+    </w:rPr>
+  </w:style>
+  <w:style w:type="character" w:styleId="UnresolvedMention">
+    <w:name w:val="Unresolved Mention"/>
+    <w:basedOn w:val="DefaultParagraphFont"/>
+    <w:uiPriority w:val="99"/>
+    <w:semiHidden/>
+    <w:unhideWhenUsed/>
+    <w:rsid w:val="009A6CB3"/>
+    <w:rPr>
+      <w:color w:val="605E5C"/>
+      <w:shd w:val="clear" w:color="auto" w:fill="E1DFDD"/>
+    </w:rPr>
+  </w:style>
 </w:styles>
 </file>
 

</xml_diff>